<commit_message>
Updated 'linked document' links
</commit_message>
<xml_diff>
--- a/_policy_documents/auto-generated/Form_IncomingDatasetsQuestionnaire_v0.4.docx
+++ b/_policy_documents/auto-generated/Form_IncomingDatasetsQuestionnaire_v0.4.docx
@@ -566,11 +566,6 @@
         <w:t xml:space="preserve"> </w:t>
       </w:r>
     </w:p>
-    <w:p>
-      <w:r>
-        <w:br w:type="page"/>
-      </w:r>
-    </w:p>
     <w:bookmarkEnd w:id="23"/>
     <w:bookmarkStart w:id="24" w:name="coverage"/>
     <w:p>
@@ -1004,11 +999,6 @@
         <w:t xml:space="preserve"> </w:t>
       </w:r>
     </w:p>
-    <w:p>
-      <w:r>
-        <w:br w:type="page"/>
-      </w:r>
-    </w:p>
     <w:bookmarkEnd w:id="24"/>
     <w:bookmarkStart w:id="25" w:name="provenance"/>
     <w:p>
@@ -1288,6 +1278,11 @@
       </w:r>
     </w:p>
     <w:p>
+      <w:r>
+        <w:br w:type="page"/>
+      </w:r>
+    </w:p>
+    <w:p>
       <w:pPr>
         <w:numPr>
           <w:ilvl w:val="0"/>
@@ -1581,11 +1576,6 @@
       </w:r>
     </w:p>
     <w:p>
-      <w:r>
-        <w:br w:type="page"/>
-      </w:r>
-    </w:p>
-    <w:p>
       <w:pPr>
         <w:numPr>
           <w:ilvl w:val="0"/>
@@ -1774,6 +1764,11 @@
       </w:r>
       <w:r>
         <w:t xml:space="preserve"> </w:t>
+      </w:r>
+    </w:p>
+    <w:p>
+      <w:r>
+        <w:br w:type="page"/>
       </w:r>
     </w:p>
     <w:p>

</xml_diff>